<commit_message>
Adding first version of the hw side. Testbench and Verilog Project
</commit_message>
<xml_diff>
--- a/doc/raspberry_de0_hsm.docx
+++ b/doc/raspberry_de0_hsm.docx
@@ -4,7 +4,7 @@
   <w:body>
     <w:p>
       <w:pPr>
-        <w:jc w:val="both"/>
+        <w:jc w:val="center"/>
         <w:rPr>
           <w:rFonts w:ascii="Times New Roman" w:hAnsi="Times New Roman" w:cs="Times New Roman"/>
           <w:b/>
@@ -63,41 +63,41 @@
     </w:p>
     <w:p>
       <w:pPr>
-        <w:jc w:val="both"/>
-        <w:rPr>
-          <w:rFonts w:ascii="Times New Roman" w:hAnsi="Times New Roman" w:cs="Times New Roman"/>
-          <w:b/>
-          <w:bCs/>
-          <w:sz w:val="24"/>
-          <w:szCs w:val="24"/>
-        </w:rPr>
-      </w:pPr>
-      <w:r>
-        <w:rPr>
-          <w:rFonts w:ascii="Times New Roman" w:hAnsi="Times New Roman" w:cs="Times New Roman"/>
-          <w:b/>
-          <w:bCs/>
-          <w:sz w:val="24"/>
-          <w:szCs w:val="24"/>
+        <w:jc w:val="center"/>
+        <w:rPr>
+          <w:rFonts w:ascii="Times New Roman" w:hAnsi="Times New Roman" w:cs="Times New Roman"/>
+          <w:b/>
+          <w:bCs/>
+          <w:sz w:val="28"/>
+          <w:szCs w:val="28"/>
+        </w:rPr>
+      </w:pPr>
+      <w:r>
+        <w:rPr>
+          <w:rFonts w:ascii="Times New Roman" w:hAnsi="Times New Roman" w:cs="Times New Roman"/>
+          <w:b/>
+          <w:bCs/>
+          <w:sz w:val="28"/>
+          <w:szCs w:val="28"/>
         </w:rPr>
         <w:t>Análisis de requerimientos y diseño preliminar</w:t>
       </w:r>
     </w:p>
     <w:p>
       <w:pPr>
-        <w:jc w:val="both"/>
-        <w:rPr>
-          <w:rFonts w:ascii="Times New Roman" w:hAnsi="Times New Roman" w:cs="Times New Roman"/>
-          <w:b/>
-          <w:bCs/>
-          <w:sz w:val="24"/>
-          <w:szCs w:val="24"/>
-        </w:rPr>
-      </w:pPr>
-    </w:p>
-    <w:p>
-      <w:pPr>
-        <w:jc w:val="both"/>
+        <w:jc w:val="center"/>
+        <w:rPr>
+          <w:rFonts w:ascii="Times New Roman" w:hAnsi="Times New Roman" w:cs="Times New Roman"/>
+          <w:b/>
+          <w:bCs/>
+          <w:sz w:val="24"/>
+          <w:szCs w:val="24"/>
+        </w:rPr>
+      </w:pPr>
+    </w:p>
+    <w:p>
+      <w:pPr>
+        <w:jc w:val="center"/>
         <w:rPr>
           <w:rFonts w:ascii="Times New Roman" w:hAnsi="Times New Roman" w:cs="Times New Roman"/>
           <w:b/>
@@ -119,7 +119,7 @@
     </w:p>
     <w:p>
       <w:pPr>
-        <w:jc w:val="both"/>
+        <w:jc w:val="center"/>
         <w:rPr>
           <w:rFonts w:ascii="Times New Roman" w:hAnsi="Times New Roman" w:cs="Times New Roman"/>
           <w:sz w:val="24"/>
@@ -137,7 +137,7 @@
     </w:p>
     <w:p>
       <w:pPr>
-        <w:jc w:val="both"/>
+        <w:jc w:val="center"/>
         <w:rPr>
           <w:rFonts w:ascii="Times New Roman" w:hAnsi="Times New Roman" w:cs="Times New Roman"/>
           <w:sz w:val="24"/>
@@ -158,27 +158,27 @@
     </w:p>
     <w:p>
       <w:pPr>
-        <w:jc w:val="both"/>
-        <w:rPr>
-          <w:rFonts w:ascii="Times New Roman" w:hAnsi="Times New Roman" w:cs="Times New Roman"/>
-          <w:sz w:val="24"/>
-          <w:szCs w:val="24"/>
-        </w:rPr>
-      </w:pPr>
-    </w:p>
-    <w:p>
-      <w:pPr>
-        <w:jc w:val="both"/>
-        <w:rPr>
-          <w:rFonts w:ascii="Times New Roman" w:hAnsi="Times New Roman" w:cs="Times New Roman"/>
-          <w:sz w:val="24"/>
-          <w:szCs w:val="24"/>
-        </w:rPr>
-      </w:pPr>
-    </w:p>
-    <w:p>
-      <w:pPr>
-        <w:jc w:val="both"/>
+        <w:jc w:val="center"/>
+        <w:rPr>
+          <w:rFonts w:ascii="Times New Roman" w:hAnsi="Times New Roman" w:cs="Times New Roman"/>
+          <w:sz w:val="24"/>
+          <w:szCs w:val="24"/>
+        </w:rPr>
+      </w:pPr>
+    </w:p>
+    <w:p>
+      <w:pPr>
+        <w:jc w:val="center"/>
+        <w:rPr>
+          <w:rFonts w:ascii="Times New Roman" w:hAnsi="Times New Roman" w:cs="Times New Roman"/>
+          <w:sz w:val="24"/>
+          <w:szCs w:val="24"/>
+        </w:rPr>
+      </w:pPr>
+    </w:p>
+    <w:p>
+      <w:pPr>
+        <w:jc w:val="center"/>
         <w:rPr>
           <w:rFonts w:ascii="Times New Roman" w:hAnsi="Times New Roman" w:cs="Times New Roman"/>
           <w:b/>
@@ -200,7 +200,7 @@
     </w:p>
     <w:p>
       <w:pPr>
-        <w:jc w:val="both"/>
+        <w:jc w:val="center"/>
         <w:rPr>
           <w:rFonts w:ascii="Times New Roman" w:hAnsi="Times New Roman" w:cs="Times New Roman"/>
           <w:sz w:val="24"/>
@@ -218,7 +218,7 @@
     </w:p>
     <w:p>
       <w:pPr>
-        <w:jc w:val="both"/>
+        <w:jc w:val="center"/>
         <w:rPr>
           <w:rFonts w:ascii="Times New Roman" w:hAnsi="Times New Roman" w:cs="Times New Roman"/>
           <w:sz w:val="24"/>
@@ -257,11 +257,13 @@
     </w:p>
     <w:p>
       <w:pPr>
-        <w:jc w:val="both"/>
-        <w:rPr>
-          <w:rFonts w:ascii="Times New Roman" w:hAnsi="Times New Roman" w:cs="Times New Roman"/>
-          <w:sz w:val="24"/>
-          <w:szCs w:val="24"/>
+        <w:jc w:val="center"/>
+        <w:rPr>
+          <w:rFonts w:ascii="Times New Roman" w:hAnsi="Times New Roman" w:cs="Times New Roman"/>
+          <w:b/>
+          <w:bCs/>
+          <w:sz w:val="28"/>
+          <w:szCs w:val="28"/>
         </w:rPr>
         <w:sectPr>
           <w:pgSz w:w="11906" w:h="16838"/>
@@ -273,8 +275,10 @@
       <w:r>
         <w:rPr>
           <w:rFonts w:ascii="Times New Roman" w:hAnsi="Times New Roman" w:cs="Times New Roman"/>
-          <w:sz w:val="24"/>
-          <w:szCs w:val="24"/>
+          <w:b/>
+          <w:bCs/>
+          <w:sz w:val="28"/>
+          <w:szCs w:val="28"/>
         </w:rPr>
         <w:lastRenderedPageBreak/>
         <w:t>Tabla de contenidos</w:t>
@@ -282,24 +286,30 @@
       <w:r>
         <w:rPr>
           <w:rFonts w:ascii="Times New Roman" w:hAnsi="Times New Roman" w:cs="Times New Roman"/>
-          <w:sz w:val="24"/>
-          <w:szCs w:val="24"/>
+          <w:b/>
+          <w:bCs/>
+          <w:sz w:val="28"/>
+          <w:szCs w:val="28"/>
         </w:rPr>
         <w:fldChar w:fldCharType="begin"/>
       </w:r>
       <w:r>
         <w:rPr>
           <w:rFonts w:ascii="Times New Roman" w:hAnsi="Times New Roman" w:cs="Times New Roman"/>
-          <w:sz w:val="24"/>
-          <w:szCs w:val="24"/>
+          <w:b/>
+          <w:bCs/>
+          <w:sz w:val="28"/>
+          <w:szCs w:val="28"/>
         </w:rPr>
         <w:instrText xml:space="preserve"> INDEX \e "</w:instrText>
       </w:r>
       <w:r>
         <w:rPr>
           <w:rFonts w:ascii="Times New Roman" w:hAnsi="Times New Roman" w:cs="Times New Roman"/>
-          <w:sz w:val="24"/>
-          <w:szCs w:val="24"/>
+          <w:b/>
+          <w:bCs/>
+          <w:sz w:val="28"/>
+          <w:szCs w:val="28"/>
         </w:rPr>
         <w:tab/>
         <w:instrText xml:space="preserve">" \c "2" \z "22538" </w:instrText>
@@ -307,26 +317,30 @@
       <w:r>
         <w:rPr>
           <w:rFonts w:ascii="Times New Roman" w:hAnsi="Times New Roman" w:cs="Times New Roman"/>
-          <w:sz w:val="24"/>
-          <w:szCs w:val="24"/>
+          <w:b/>
+          <w:bCs/>
+          <w:sz w:val="28"/>
+          <w:szCs w:val="28"/>
         </w:rPr>
         <w:fldChar w:fldCharType="separate"/>
       </w:r>
     </w:p>
     <w:p>
       <w:pPr>
-        <w:jc w:val="both"/>
-        <w:rPr>
-          <w:rFonts w:ascii="Times New Roman" w:hAnsi="Times New Roman" w:cs="Times New Roman"/>
-          <w:sz w:val="24"/>
-          <w:szCs w:val="24"/>
-        </w:rPr>
-      </w:pPr>
-      <w:r>
-        <w:rPr>
-          <w:rFonts w:ascii="Times New Roman" w:hAnsi="Times New Roman" w:cs="Times New Roman"/>
-          <w:sz w:val="24"/>
-          <w:szCs w:val="24"/>
+        <w:jc w:val="center"/>
+        <w:rPr>
+          <w:rFonts w:ascii="Times New Roman" w:hAnsi="Times New Roman" w:cs="Times New Roman"/>
+          <w:sz w:val="24"/>
+          <w:szCs w:val="24"/>
+        </w:rPr>
+      </w:pPr>
+      <w:r>
+        <w:rPr>
+          <w:rFonts w:ascii="Times New Roman" w:hAnsi="Times New Roman" w:cs="Times New Roman"/>
+          <w:b/>
+          <w:bCs/>
+          <w:sz w:val="28"/>
+          <w:szCs w:val="28"/>
         </w:rPr>
         <w:fldChar w:fldCharType="end"/>
       </w:r>
@@ -1638,18 +1652,39 @@
         <w:jc w:val="both"/>
         <w:rPr>
           <w:rFonts w:ascii="Times New Roman" w:eastAsia="Times New Roman" w:hAnsi="Times New Roman" w:cs="Times New Roman"/>
-          <w:b/>
-          <w:bCs/>
-          <w:lang w:eastAsia="es-419"/>
-        </w:rPr>
-      </w:pPr>
-      <w:r>
-        <w:rPr>
-          <w:rFonts w:ascii="Times New Roman" w:eastAsia="Times New Roman" w:hAnsi="Times New Roman" w:cs="Times New Roman"/>
-          <w:b/>
-          <w:bCs/>
-          <w:lang w:eastAsia="es-419"/>
-        </w:rPr>
+          <w:lang w:eastAsia="es-419"/>
+        </w:rPr>
+      </w:pPr>
+    </w:p>
+    <w:p>
+      <w:pPr>
+        <w:spacing w:after="0" w:line="240" w:lineRule="auto"/>
+        <w:jc w:val="both"/>
+        <w:rPr>
+          <w:rFonts w:ascii="Times New Roman" w:eastAsia="Times New Roman" w:hAnsi="Times New Roman" w:cs="Times New Roman"/>
+          <w:lang w:eastAsia="es-419"/>
+        </w:rPr>
+      </w:pPr>
+    </w:p>
+    <w:p>
+      <w:pPr>
+        <w:spacing w:after="0" w:line="240" w:lineRule="auto"/>
+        <w:jc w:val="both"/>
+        <w:rPr>
+          <w:rFonts w:ascii="Times New Roman" w:eastAsia="Times New Roman" w:hAnsi="Times New Roman" w:cs="Times New Roman"/>
+          <w:b/>
+          <w:bCs/>
+          <w:lang w:eastAsia="es-419"/>
+        </w:rPr>
+      </w:pPr>
+      <w:r>
+        <w:rPr>
+          <w:rFonts w:ascii="Times New Roman" w:eastAsia="Times New Roman" w:hAnsi="Times New Roman" w:cs="Times New Roman"/>
+          <w:b/>
+          <w:bCs/>
+          <w:lang w:eastAsia="es-419"/>
+        </w:rPr>
+        <w:lastRenderedPageBreak/>
         <w:t>Requerimiento funcional RFR10</w:t>
       </w:r>
       <w:r>
@@ -1688,7 +1723,6 @@
           <w:rFonts w:ascii="Times New Roman" w:eastAsia="Times New Roman" w:hAnsi="Times New Roman" w:cs="Times New Roman"/>
           <w:lang w:eastAsia="es-419"/>
         </w:rPr>
-        <w:lastRenderedPageBreak/>
         <w:t xml:space="preserve">El sistema debe contar con una interfaz a bajo nivel para comunicarse </w:t>
       </w:r>
       <w:r>
@@ -2121,17 +2155,15 @@
         </w:rPr>
         <w:t xml:space="preserve"> debe tomar menos de 5 segundos en estar </w:t>
       </w:r>
-      <w:proofErr w:type="spellStart"/>
-      <w:r>
-        <w:rPr>
-          <w:rFonts w:ascii="Times New Roman" w:eastAsia="Times New Roman" w:hAnsi="Times New Roman" w:cs="Times New Roman"/>
-          <w:sz w:val="24"/>
-          <w:szCs w:val="24"/>
-          <w:lang w:eastAsia="es-419"/>
-        </w:rPr>
-        <w:t>liast</w:t>
-      </w:r>
-      <w:proofErr w:type="spellEnd"/>
+      <w:r>
+        <w:rPr>
+          <w:rFonts w:ascii="Times New Roman" w:eastAsia="Times New Roman" w:hAnsi="Times New Roman" w:cs="Times New Roman"/>
+          <w:sz w:val="24"/>
+          <w:szCs w:val="24"/>
+          <w:lang w:eastAsia="es-419"/>
+        </w:rPr>
+        <w:t>lista</w:t>
+      </w:r>
       <w:r>
         <w:rPr>
           <w:rFonts w:ascii="Times New Roman" w:eastAsia="Times New Roman" w:hAnsi="Times New Roman" w:cs="Times New Roman"/>
@@ -2150,6 +2182,8 @@
         </w:rPr>
         <w:t>.</w:t>
       </w:r>
+      <w:bookmarkStart w:id="0" w:name="_GoBack"/>
+      <w:bookmarkEnd w:id="0"/>
     </w:p>
     <w:p>
       <w:pPr>
@@ -3127,7 +3161,6 @@
           <w:sz w:val="24"/>
           <w:szCs w:val="24"/>
         </w:rPr>
-        <w:lastRenderedPageBreak/>
         <w:t>Modelos de requerimientos</w:t>
       </w:r>
     </w:p>
@@ -3188,10 +3221,10 @@
           <w:noProof/>
         </w:rPr>
         <w:drawing>
-          <wp:inline distT="0" distB="0" distL="0" distR="0" wp14:anchorId="02848034" wp14:editId="6B4A07F5">
-            <wp:extent cx="4679211" cy="3546475"/>
+          <wp:inline distT="0" distB="0" distL="0" distR="0" wp14:anchorId="24A3C6F9" wp14:editId="0546472E">
+            <wp:extent cx="4050444" cy="3108960"/>
             <wp:effectExtent l="0" t="0" r="7620" b="0"/>
-            <wp:docPr id="2" name="Picture 2"/>
+            <wp:docPr id="5" name="Picture 5"/>
             <wp:cNvGraphicFramePr>
               <a:graphicFrameLocks xmlns:a="http://schemas.openxmlformats.org/drawingml/2006/main" noChangeAspect="1"/>
             </wp:cNvGraphicFramePr>
@@ -3211,7 +3244,7 @@
                   <pic:spPr>
                     <a:xfrm>
                       <a:off x="0" y="0"/>
-                      <a:ext cx="4682715" cy="3549131"/>
+                      <a:ext cx="4058131" cy="3114860"/>
                     </a:xfrm>
                     <a:prstGeom prst="rect">
                       <a:avLst/>
@@ -3544,16 +3577,7 @@
                 <w:szCs w:val="24"/>
                 <w:lang w:eastAsia="es-419"/>
               </w:rPr>
-              <w:t xml:space="preserve">El usuario hace una navegación a dónde el sistema fue descargado y ejecuta la aplicación app.py dentro de </w:t>
-            </w:r>
-            <w:r>
-              <w:rPr>
-                <w:rFonts w:ascii="Times New Roman" w:eastAsia="Times New Roman" w:hAnsi="Times New Roman" w:cs="Times New Roman"/>
-                <w:sz w:val="24"/>
-                <w:szCs w:val="24"/>
-                <w:lang w:eastAsia="es-419"/>
-              </w:rPr>
-              <w:t>MVC</w:t>
+              <w:t>El usuario hace una navegación a dónde el sistema fue descargado y ejecuta la aplicación app.py dentro de MVC</w:t>
             </w:r>
             <w:r>
               <w:rPr>
@@ -3682,25 +3706,7 @@
                 <w:szCs w:val="24"/>
                 <w:lang w:eastAsia="es-419"/>
               </w:rPr>
-              <w:t xml:space="preserve">La librería dinámica de la </w:t>
-            </w:r>
-            <w:r>
-              <w:rPr>
-                <w:rFonts w:ascii="Times New Roman" w:eastAsia="Times New Roman" w:hAnsi="Times New Roman" w:cs="Times New Roman"/>
-                <w:sz w:val="24"/>
-                <w:szCs w:val="24"/>
-                <w:lang w:eastAsia="es-419"/>
-              </w:rPr>
-              <w:t>aplicación</w:t>
-            </w:r>
-            <w:r>
-              <w:rPr>
-                <w:rFonts w:ascii="Times New Roman" w:eastAsia="Times New Roman" w:hAnsi="Times New Roman" w:cs="Times New Roman"/>
-                <w:sz w:val="24"/>
-                <w:szCs w:val="24"/>
-                <w:lang w:eastAsia="es-419"/>
-              </w:rPr>
-              <w:t xml:space="preserve"> debe estar compilada o utilizar la librería que se descarga con el sistema.</w:t>
+              <w:t>La librería dinámica de la aplicación debe estar compilada o utilizar la librería que se descarga con el sistema.</w:t>
             </w:r>
           </w:p>
         </w:tc>
@@ -3791,34 +3797,7 @@
                 <w:szCs w:val="24"/>
                 <w:lang w:eastAsia="es-419"/>
               </w:rPr>
-              <w:t>E</w:t>
-            </w:r>
-            <w:r>
-              <w:rPr>
-                <w:rFonts w:ascii="Times New Roman" w:eastAsia="Times New Roman" w:hAnsi="Times New Roman" w:cs="Times New Roman"/>
-                <w:sz w:val="24"/>
-                <w:szCs w:val="24"/>
-                <w:lang w:eastAsia="es-419"/>
-              </w:rPr>
-              <w:t xml:space="preserve">l usuario ejecuta la aplicación desde la terminal de </w:t>
-            </w:r>
-            <w:r>
-              <w:rPr>
-                <w:rFonts w:ascii="Times New Roman" w:eastAsia="Times New Roman" w:hAnsi="Times New Roman" w:cs="Times New Roman"/>
-                <w:sz w:val="24"/>
-                <w:szCs w:val="24"/>
-                <w:lang w:eastAsia="es-419"/>
-              </w:rPr>
-              <w:t>Linux</w:t>
-            </w:r>
-            <w:r>
-              <w:rPr>
-                <w:rFonts w:ascii="Times New Roman" w:eastAsia="Times New Roman" w:hAnsi="Times New Roman" w:cs="Times New Roman"/>
-                <w:sz w:val="24"/>
-                <w:szCs w:val="24"/>
-                <w:lang w:eastAsia="es-419"/>
-              </w:rPr>
-              <w:t> </w:t>
+              <w:t>El usuario ejecuta la aplicación desde la terminal de Linux </w:t>
             </w:r>
           </w:p>
           <w:p>
@@ -3843,16 +3822,7 @@
                 <w:szCs w:val="24"/>
                 <w:lang w:eastAsia="es-419"/>
               </w:rPr>
-              <w:t>E</w:t>
-            </w:r>
-            <w:r>
-              <w:rPr>
-                <w:rFonts w:ascii="Times New Roman" w:eastAsia="Times New Roman" w:hAnsi="Times New Roman" w:cs="Times New Roman"/>
-                <w:sz w:val="24"/>
-                <w:szCs w:val="24"/>
-                <w:lang w:eastAsia="es-419"/>
-              </w:rPr>
-              <w:t>l sistema carga las librerías necesarias </w:t>
+              <w:t>El sistema carga las librerías necesarias </w:t>
             </w:r>
           </w:p>
           <w:p>
@@ -3877,16 +3847,7 @@
                 <w:szCs w:val="24"/>
                 <w:lang w:eastAsia="es-419"/>
               </w:rPr>
-              <w:t xml:space="preserve">El sistema está listo para ser </w:t>
-            </w:r>
-            <w:r>
-              <w:rPr>
-                <w:rFonts w:ascii="Times New Roman" w:eastAsia="Times New Roman" w:hAnsi="Times New Roman" w:cs="Times New Roman"/>
-                <w:sz w:val="24"/>
-                <w:szCs w:val="24"/>
-                <w:lang w:eastAsia="es-419"/>
-              </w:rPr>
-              <w:t>usado</w:t>
+              <w:t>El sistema está listo para ser usado</w:t>
             </w:r>
           </w:p>
         </w:tc>
@@ -4422,43 +4383,7 @@
                 <w:szCs w:val="24"/>
                 <w:lang w:eastAsia="es-419"/>
               </w:rPr>
-              <w:t xml:space="preserve">El usuario escribe </w:t>
-            </w:r>
-            <w:r>
-              <w:rPr>
-                <w:rFonts w:ascii="Times New Roman" w:eastAsia="Times New Roman" w:hAnsi="Times New Roman" w:cs="Times New Roman"/>
-                <w:sz w:val="24"/>
-                <w:szCs w:val="24"/>
-                <w:lang w:eastAsia="es-419"/>
-              </w:rPr>
-              <w:t>un</w:t>
-            </w:r>
-            <w:r>
-              <w:rPr>
-                <w:rFonts w:ascii="Times New Roman" w:eastAsia="Times New Roman" w:hAnsi="Times New Roman" w:cs="Times New Roman"/>
-                <w:sz w:val="24"/>
-                <w:szCs w:val="24"/>
-                <w:lang w:eastAsia="es-419"/>
-              </w:rPr>
-              <w:t xml:space="preserve"> mensaje en u</w:t>
-            </w:r>
-            <w:r>
-              <w:rPr>
-                <w:rFonts w:ascii="Times New Roman" w:eastAsia="Times New Roman" w:hAnsi="Times New Roman" w:cs="Times New Roman"/>
-                <w:sz w:val="24"/>
-                <w:szCs w:val="24"/>
-                <w:lang w:eastAsia="es-419"/>
-              </w:rPr>
-              <w:t xml:space="preserve">na caja de texto </w:t>
-            </w:r>
-            <w:r>
-              <w:rPr>
-                <w:rFonts w:ascii="Times New Roman" w:eastAsia="Times New Roman" w:hAnsi="Times New Roman" w:cs="Times New Roman"/>
-                <w:sz w:val="24"/>
-                <w:szCs w:val="24"/>
-                <w:lang w:eastAsia="es-419"/>
-              </w:rPr>
-              <w:t xml:space="preserve">de </w:t>
+              <w:t xml:space="preserve">El usuario escribe un mensaje en una caja de texto de </w:t>
             </w:r>
             <w:proofErr w:type="spellStart"/>
             <w:r>
@@ -4938,16 +4863,7 @@
                 <w:szCs w:val="24"/>
                 <w:lang w:eastAsia="es-419"/>
               </w:rPr>
-              <w:t>E</w:t>
-            </w:r>
-            <w:r>
-              <w:rPr>
-                <w:rFonts w:ascii="Times New Roman" w:eastAsia="Times New Roman" w:hAnsi="Times New Roman" w:cs="Times New Roman"/>
-                <w:sz w:val="24"/>
-                <w:szCs w:val="24"/>
-                <w:lang w:eastAsia="es-419"/>
-              </w:rPr>
-              <w:t>l usuario tiene listos los datos de entrada del algoritmo</w:t>
+              <w:t>El usuario tiene listos los datos de entrada del algoritmo</w:t>
             </w:r>
           </w:p>
           <w:p>
@@ -4997,52 +4913,7 @@
                 <w:szCs w:val="24"/>
                 <w:lang w:eastAsia="es-419"/>
               </w:rPr>
-              <w:t>L</w:t>
-            </w:r>
-            <w:r>
-              <w:rPr>
-                <w:rFonts w:ascii="Times New Roman" w:eastAsia="Times New Roman" w:hAnsi="Times New Roman" w:cs="Times New Roman"/>
-                <w:sz w:val="24"/>
-                <w:szCs w:val="24"/>
-                <w:lang w:eastAsia="es-419"/>
-              </w:rPr>
-              <w:t xml:space="preserve">a </w:t>
-            </w:r>
-            <w:r>
-              <w:rPr>
-                <w:rFonts w:ascii="Times New Roman" w:eastAsia="Times New Roman" w:hAnsi="Times New Roman" w:cs="Times New Roman"/>
-                <w:sz w:val="24"/>
-                <w:szCs w:val="24"/>
-                <w:lang w:eastAsia="es-419"/>
-              </w:rPr>
-              <w:t>R</w:t>
-            </w:r>
-            <w:r>
-              <w:rPr>
-                <w:rFonts w:ascii="Times New Roman" w:eastAsia="Times New Roman" w:hAnsi="Times New Roman" w:cs="Times New Roman"/>
-                <w:sz w:val="24"/>
-                <w:szCs w:val="24"/>
-                <w:lang w:eastAsia="es-419"/>
-              </w:rPr>
-              <w:t xml:space="preserve">aspberry </w:t>
-            </w:r>
-            <w:r>
-              <w:rPr>
-                <w:rFonts w:ascii="Times New Roman" w:eastAsia="Times New Roman" w:hAnsi="Times New Roman" w:cs="Times New Roman"/>
-                <w:sz w:val="24"/>
-                <w:szCs w:val="24"/>
-                <w:lang w:eastAsia="es-419"/>
-              </w:rPr>
-              <w:t xml:space="preserve">Pi 3b </w:t>
-            </w:r>
-            <w:r>
-              <w:rPr>
-                <w:rFonts w:ascii="Times New Roman" w:eastAsia="Times New Roman" w:hAnsi="Times New Roman" w:cs="Times New Roman"/>
-                <w:sz w:val="24"/>
-                <w:szCs w:val="24"/>
-                <w:lang w:eastAsia="es-419"/>
-              </w:rPr>
-              <w:t>envía los datos de entrada del algoritmo por medio de la interfaz con el FPGA</w:t>
+              <w:t>La Raspberry Pi 3b envía los datos de entrada del algoritmo por medio de la interfaz con el FPGA</w:t>
             </w:r>
           </w:p>
           <w:p>
@@ -5067,25 +4938,7 @@
                 <w:szCs w:val="24"/>
                 <w:lang w:eastAsia="es-419"/>
               </w:rPr>
-              <w:t xml:space="preserve">los datos de entrada se </w:t>
-            </w:r>
-            <w:r>
-              <w:rPr>
-                <w:rFonts w:ascii="Times New Roman" w:eastAsia="Times New Roman" w:hAnsi="Times New Roman" w:cs="Times New Roman"/>
-                <w:sz w:val="24"/>
-                <w:szCs w:val="24"/>
-                <w:lang w:eastAsia="es-419"/>
-              </w:rPr>
-              <w:t>almacenan</w:t>
-            </w:r>
-            <w:r>
-              <w:rPr>
-                <w:rFonts w:ascii="Times New Roman" w:eastAsia="Times New Roman" w:hAnsi="Times New Roman" w:cs="Times New Roman"/>
-                <w:sz w:val="24"/>
-                <w:szCs w:val="24"/>
-                <w:lang w:eastAsia="es-419"/>
-              </w:rPr>
-              <w:t xml:space="preserve"> en un buffer en la FPGA</w:t>
+              <w:t>los datos de entrada se almacenan en un buffer en la FPGA</w:t>
             </w:r>
           </w:p>
           <w:p>
@@ -5135,16 +4988,7 @@
                 <w:szCs w:val="24"/>
                 <w:lang w:eastAsia="es-419"/>
               </w:rPr>
-              <w:t>E</w:t>
-            </w:r>
-            <w:r>
-              <w:rPr>
-                <w:rFonts w:ascii="Times New Roman" w:eastAsia="Times New Roman" w:hAnsi="Times New Roman" w:cs="Times New Roman"/>
-                <w:sz w:val="24"/>
-                <w:szCs w:val="24"/>
-                <w:lang w:eastAsia="es-419"/>
-              </w:rPr>
-              <w:t>l FPGA ejecuta la máquina de estados del algoritmo </w:t>
+              <w:t>El FPGA ejecuta la máquina de estados del algoritmo </w:t>
             </w:r>
           </w:p>
           <w:p>
@@ -5169,52 +5013,7 @@
                 <w:szCs w:val="24"/>
                 <w:lang w:eastAsia="es-419"/>
               </w:rPr>
-              <w:t>E</w:t>
-            </w:r>
-            <w:r>
-              <w:rPr>
-                <w:rFonts w:ascii="Times New Roman" w:eastAsia="Times New Roman" w:hAnsi="Times New Roman" w:cs="Times New Roman"/>
-                <w:sz w:val="24"/>
-                <w:szCs w:val="24"/>
-                <w:lang w:eastAsia="es-419"/>
-              </w:rPr>
-              <w:t xml:space="preserve">l </w:t>
-            </w:r>
-            <w:r>
-              <w:rPr>
-                <w:rFonts w:ascii="Times New Roman" w:eastAsia="Times New Roman" w:hAnsi="Times New Roman" w:cs="Times New Roman"/>
-                <w:sz w:val="24"/>
-                <w:szCs w:val="24"/>
-                <w:lang w:eastAsia="es-419"/>
-              </w:rPr>
-              <w:t>FPGA</w:t>
-            </w:r>
-            <w:r>
-              <w:rPr>
-                <w:rFonts w:ascii="Times New Roman" w:eastAsia="Times New Roman" w:hAnsi="Times New Roman" w:cs="Times New Roman"/>
-                <w:sz w:val="24"/>
-                <w:szCs w:val="24"/>
-                <w:lang w:eastAsia="es-419"/>
-              </w:rPr>
-              <w:t xml:space="preserve"> envía el resultado del algoritmo e indica a la Raspberry </w:t>
-            </w:r>
-            <w:r>
-              <w:rPr>
-                <w:rFonts w:ascii="Times New Roman" w:eastAsia="Times New Roman" w:hAnsi="Times New Roman" w:cs="Times New Roman"/>
-                <w:sz w:val="24"/>
-                <w:szCs w:val="24"/>
-                <w:lang w:eastAsia="es-419"/>
-              </w:rPr>
-              <w:t xml:space="preserve">Pi 3b </w:t>
-            </w:r>
-            <w:r>
-              <w:rPr>
-                <w:rFonts w:ascii="Times New Roman" w:eastAsia="Times New Roman" w:hAnsi="Times New Roman" w:cs="Times New Roman"/>
-                <w:sz w:val="24"/>
-                <w:szCs w:val="24"/>
-                <w:lang w:eastAsia="es-419"/>
-              </w:rPr>
-              <w:t>que el dato está listo</w:t>
+              <w:t>El FPGA envía el resultado del algoritmo e indica a la Raspberry Pi 3b que el dato está listo</w:t>
             </w:r>
           </w:p>
         </w:tc>
@@ -5476,79 +5275,16 @@
                 <w:szCs w:val="24"/>
                 <w:lang w:eastAsia="es-419"/>
               </w:rPr>
-              <w:t xml:space="preserve">: </w:t>
-            </w:r>
-            <w:r>
-              <w:rPr>
-                <w:rFonts w:ascii="Times New Roman" w:eastAsia="Times New Roman" w:hAnsi="Times New Roman" w:cs="Times New Roman"/>
-                <w:sz w:val="24"/>
-                <w:szCs w:val="24"/>
-                <w:lang w:eastAsia="es-419"/>
-              </w:rPr>
-              <w:t>E</w:t>
-            </w:r>
-            <w:r>
-              <w:rPr>
-                <w:rFonts w:ascii="Times New Roman" w:eastAsia="Times New Roman" w:hAnsi="Times New Roman" w:cs="Times New Roman"/>
-                <w:sz w:val="24"/>
-                <w:szCs w:val="24"/>
-                <w:lang w:eastAsia="es-419"/>
-              </w:rPr>
-              <w:t xml:space="preserve">l </w:t>
-            </w:r>
-            <w:r>
-              <w:rPr>
-                <w:rFonts w:ascii="Times New Roman" w:eastAsia="Times New Roman" w:hAnsi="Times New Roman" w:cs="Times New Roman"/>
-                <w:sz w:val="24"/>
-                <w:szCs w:val="24"/>
-                <w:lang w:eastAsia="es-419"/>
-              </w:rPr>
-              <w:t>microcontrolador</w:t>
-            </w:r>
-            <w:r>
-              <w:rPr>
-                <w:rFonts w:ascii="Times New Roman" w:eastAsia="Times New Roman" w:hAnsi="Times New Roman" w:cs="Times New Roman"/>
-                <w:sz w:val="24"/>
-                <w:szCs w:val="24"/>
-                <w:lang w:eastAsia="es-419"/>
-              </w:rPr>
-              <w:t xml:space="preserve"> construye el código del algoritmo, los parámetros de entrada y los </w:t>
-            </w:r>
-            <w:r>
-              <w:rPr>
-                <w:rFonts w:ascii="Times New Roman" w:eastAsia="Times New Roman" w:hAnsi="Times New Roman" w:cs="Times New Roman"/>
-                <w:sz w:val="24"/>
-                <w:szCs w:val="24"/>
-                <w:lang w:eastAsia="es-419"/>
-              </w:rPr>
-              <w:t>almacena</w:t>
-            </w:r>
-            <w:r>
-              <w:rPr>
-                <w:rFonts w:ascii="Times New Roman" w:eastAsia="Times New Roman" w:hAnsi="Times New Roman" w:cs="Times New Roman"/>
-                <w:sz w:val="24"/>
-                <w:szCs w:val="24"/>
-                <w:lang w:eastAsia="es-419"/>
-              </w:rPr>
-              <w:t xml:space="preserve"> en una región de </w:t>
-            </w:r>
-            <w:r>
-              <w:rPr>
-                <w:rFonts w:ascii="Times New Roman" w:eastAsia="Times New Roman" w:hAnsi="Times New Roman" w:cs="Times New Roman"/>
-                <w:sz w:val="24"/>
-                <w:szCs w:val="24"/>
-                <w:lang w:eastAsia="es-419"/>
-              </w:rPr>
-              <w:t>memoria</w:t>
-            </w:r>
-            <w:r>
-              <w:rPr>
-                <w:rFonts w:ascii="Times New Roman" w:eastAsia="Times New Roman" w:hAnsi="Times New Roman" w:cs="Times New Roman"/>
-                <w:sz w:val="24"/>
-                <w:szCs w:val="24"/>
-                <w:lang w:eastAsia="es-419"/>
-              </w:rPr>
-              <w:t xml:space="preserve"> de trabajo</w:t>
+              <w:t>: E</w:t>
+            </w:r>
+            <w:r>
+              <w:rPr>
+                <w:rFonts w:ascii="Times New Roman" w:eastAsia="Times New Roman" w:hAnsi="Times New Roman" w:cs="Times New Roman"/>
+                <w:sz w:val="24"/>
+                <w:szCs w:val="24"/>
+                <w:lang w:eastAsia="es-419"/>
+              </w:rPr>
+              <w:t>l microcontrolador construye el código del algoritmo, los parámetros de entrada y los almacena en una región de memoria de trabajo</w:t>
             </w:r>
             <w:r>
               <w:rPr>
@@ -5761,43 +5497,7 @@
                 <w:szCs w:val="24"/>
                 <w:lang w:eastAsia="es-419"/>
               </w:rPr>
-              <w:t xml:space="preserve">l usuario </w:t>
-            </w:r>
-            <w:r>
-              <w:rPr>
-                <w:rFonts w:ascii="Times New Roman" w:eastAsia="Times New Roman" w:hAnsi="Times New Roman" w:cs="Times New Roman"/>
-                <w:sz w:val="24"/>
-                <w:szCs w:val="24"/>
-                <w:lang w:eastAsia="es-419"/>
-              </w:rPr>
-              <w:t>presiona</w:t>
-            </w:r>
-            <w:r>
-              <w:rPr>
-                <w:rFonts w:ascii="Times New Roman" w:eastAsia="Times New Roman" w:hAnsi="Times New Roman" w:cs="Times New Roman"/>
-                <w:sz w:val="24"/>
-                <w:szCs w:val="24"/>
-                <w:lang w:eastAsia="es-419"/>
-              </w:rPr>
-              <w:t xml:space="preserve"> el </w:t>
-            </w:r>
-            <w:r>
-              <w:rPr>
-                <w:rFonts w:ascii="Times New Roman" w:eastAsia="Times New Roman" w:hAnsi="Times New Roman" w:cs="Times New Roman"/>
-                <w:sz w:val="24"/>
-                <w:szCs w:val="24"/>
-                <w:lang w:eastAsia="es-419"/>
-              </w:rPr>
-              <w:t>botón</w:t>
-            </w:r>
-            <w:r>
-              <w:rPr>
-                <w:rFonts w:ascii="Times New Roman" w:eastAsia="Times New Roman" w:hAnsi="Times New Roman" w:cs="Times New Roman"/>
-                <w:sz w:val="24"/>
-                <w:szCs w:val="24"/>
-                <w:lang w:eastAsia="es-419"/>
-              </w:rPr>
-              <w:t xml:space="preserve"> calcular</w:t>
+              <w:t>l usuario presiona el botón calcular</w:t>
             </w:r>
           </w:p>
           <w:p>
@@ -5865,25 +5565,7 @@
                 <w:szCs w:val="24"/>
                 <w:lang w:eastAsia="es-419"/>
               </w:rPr>
-              <w:t xml:space="preserve">l </w:t>
-            </w:r>
-            <w:r>
-              <w:rPr>
-                <w:rFonts w:ascii="Times New Roman" w:eastAsia="Times New Roman" w:hAnsi="Times New Roman" w:cs="Times New Roman"/>
-                <w:sz w:val="24"/>
-                <w:szCs w:val="24"/>
-                <w:lang w:eastAsia="es-419"/>
-              </w:rPr>
-              <w:t>microcontrolador</w:t>
-            </w:r>
-            <w:r>
-              <w:rPr>
-                <w:rFonts w:ascii="Times New Roman" w:eastAsia="Times New Roman" w:hAnsi="Times New Roman" w:cs="Times New Roman"/>
-                <w:sz w:val="24"/>
-                <w:szCs w:val="24"/>
-                <w:lang w:eastAsia="es-419"/>
-              </w:rPr>
-              <w:t xml:space="preserve"> agrega el comando que identifica al algoritmo a calcular</w:t>
+              <w:t>l microcontrolador agrega el comando que identifica al algoritmo a calcular</w:t>
             </w:r>
           </w:p>
           <w:p>
@@ -5935,25 +5617,7 @@
                 <w:szCs w:val="24"/>
                 <w:lang w:eastAsia="es-419"/>
               </w:rPr>
-              <w:t xml:space="preserve"> para enviar los datos por </w:t>
-            </w:r>
-            <w:r>
-              <w:rPr>
-                <w:rFonts w:ascii="Times New Roman" w:eastAsia="Times New Roman" w:hAnsi="Times New Roman" w:cs="Times New Roman"/>
-                <w:sz w:val="24"/>
-                <w:szCs w:val="24"/>
-                <w:lang w:eastAsia="es-419"/>
-              </w:rPr>
-              <w:t>puerto</w:t>
-            </w:r>
-            <w:r>
-              <w:rPr>
-                <w:rFonts w:ascii="Times New Roman" w:eastAsia="Times New Roman" w:hAnsi="Times New Roman" w:cs="Times New Roman"/>
-                <w:sz w:val="24"/>
-                <w:szCs w:val="24"/>
-                <w:lang w:eastAsia="es-419"/>
-              </w:rPr>
-              <w:t xml:space="preserve"> serial.</w:t>
+              <w:t xml:space="preserve"> para enviar los datos por puerto serial.</w:t>
             </w:r>
           </w:p>
         </w:tc>
@@ -6180,19 +5844,26 @@
                 <w:szCs w:val="24"/>
                 <w:lang w:eastAsia="es-419"/>
               </w:rPr>
-              <w:t xml:space="preserve">el microcontrolador </w:t>
-            </w:r>
-            <w:proofErr w:type="spellStart"/>
-            <w:r>
-              <w:rPr>
-                <w:rFonts w:ascii="Times New Roman" w:eastAsia="Times New Roman" w:hAnsi="Times New Roman" w:cs="Times New Roman"/>
-                <w:sz w:val="24"/>
-                <w:szCs w:val="24"/>
-                <w:lang w:eastAsia="es-419"/>
-              </w:rPr>
-              <w:t>incia</w:t>
-            </w:r>
-            <w:proofErr w:type="spellEnd"/>
+              <w:t>E</w:t>
+            </w:r>
+            <w:r>
+              <w:rPr>
+                <w:rFonts w:ascii="Times New Roman" w:eastAsia="Times New Roman" w:hAnsi="Times New Roman" w:cs="Times New Roman"/>
+                <w:sz w:val="24"/>
+                <w:szCs w:val="24"/>
+                <w:lang w:eastAsia="es-419"/>
+              </w:rPr>
+              <w:t xml:space="preserve">l microcontrolador </w:t>
+            </w:r>
+            <w:r>
+              <w:rPr>
+                <w:rFonts w:ascii="Times New Roman" w:eastAsia="Times New Roman" w:hAnsi="Times New Roman" w:cs="Times New Roman"/>
+                <w:sz w:val="24"/>
+                <w:szCs w:val="24"/>
+                <w:lang w:eastAsia="es-419"/>
+              </w:rPr>
+              <w:t>inicia</w:t>
+            </w:r>
             <w:r>
               <w:rPr>
                 <w:rFonts w:ascii="Times New Roman" w:eastAsia="Times New Roman" w:hAnsi="Times New Roman" w:cs="Times New Roman"/>
@@ -6202,17 +5873,15 @@
               </w:rPr>
               <w:t xml:space="preserve"> la </w:t>
             </w:r>
-            <w:proofErr w:type="spellStart"/>
-            <w:r>
-              <w:rPr>
-                <w:rFonts w:ascii="Times New Roman" w:eastAsia="Times New Roman" w:hAnsi="Times New Roman" w:cs="Times New Roman"/>
-                <w:sz w:val="24"/>
-                <w:szCs w:val="24"/>
-                <w:lang w:eastAsia="es-419"/>
-              </w:rPr>
-              <w:t>comunicacion</w:t>
-            </w:r>
-            <w:proofErr w:type="spellEnd"/>
+            <w:r>
+              <w:rPr>
+                <w:rFonts w:ascii="Times New Roman" w:eastAsia="Times New Roman" w:hAnsi="Times New Roman" w:cs="Times New Roman"/>
+                <w:sz w:val="24"/>
+                <w:szCs w:val="24"/>
+                <w:lang w:eastAsia="es-419"/>
+              </w:rPr>
+              <w:t>comunicación</w:t>
+            </w:r>
             <w:r>
               <w:rPr>
                 <w:rFonts w:ascii="Times New Roman" w:eastAsia="Times New Roman" w:hAnsi="Times New Roman" w:cs="Times New Roman"/>
@@ -6222,17 +5891,15 @@
               </w:rPr>
               <w:t xml:space="preserve"> serial y el servicio de </w:t>
             </w:r>
-            <w:proofErr w:type="spellStart"/>
-            <w:r>
-              <w:rPr>
-                <w:rFonts w:ascii="Times New Roman" w:eastAsia="Times New Roman" w:hAnsi="Times New Roman" w:cs="Times New Roman"/>
-                <w:sz w:val="24"/>
-                <w:szCs w:val="24"/>
-                <w:lang w:eastAsia="es-419"/>
-              </w:rPr>
-              <w:t>dma</w:t>
-            </w:r>
-            <w:proofErr w:type="spellEnd"/>
+            <w:r>
+              <w:rPr>
+                <w:rFonts w:ascii="Times New Roman" w:eastAsia="Times New Roman" w:hAnsi="Times New Roman" w:cs="Times New Roman"/>
+                <w:sz w:val="24"/>
+                <w:szCs w:val="24"/>
+                <w:lang w:eastAsia="es-419"/>
+              </w:rPr>
+              <w:t>DMA.</w:t>
+            </w:r>
           </w:p>
         </w:tc>
       </w:tr>
@@ -6353,17 +6020,15 @@
               </w:rPr>
               <w:t xml:space="preserve">los </w:t>
             </w:r>
-            <w:proofErr w:type="spellStart"/>
-            <w:r>
-              <w:rPr>
-                <w:rFonts w:ascii="Times New Roman" w:eastAsia="Times New Roman" w:hAnsi="Times New Roman" w:cs="Times New Roman"/>
-                <w:sz w:val="24"/>
-                <w:szCs w:val="24"/>
-                <w:lang w:eastAsia="es-419"/>
-              </w:rPr>
-              <w:t>parametros</w:t>
-            </w:r>
-            <w:proofErr w:type="spellEnd"/>
+            <w:r>
+              <w:rPr>
+                <w:rFonts w:ascii="Times New Roman" w:eastAsia="Times New Roman" w:hAnsi="Times New Roman" w:cs="Times New Roman"/>
+                <w:sz w:val="24"/>
+                <w:szCs w:val="24"/>
+                <w:lang w:eastAsia="es-419"/>
+              </w:rPr>
+              <w:t>parámetros</w:t>
+            </w:r>
             <w:r>
               <w:rPr>
                 <w:rFonts w:ascii="Times New Roman" w:eastAsia="Times New Roman" w:hAnsi="Times New Roman" w:cs="Times New Roman"/>
@@ -6426,6 +6091,11 @@
           </w:p>
           <w:p>
             <w:pPr>
+              <w:pStyle w:val="ListParagraph"/>
+              <w:numPr>
+                <w:ilvl w:val="0"/>
+                <w:numId w:val="19"/>
+              </w:numPr>
               <w:jc w:val="both"/>
               <w:rPr>
                 <w:rFonts w:ascii="Times New Roman" w:eastAsia="Times New Roman" w:hAnsi="Times New Roman" w:cs="Times New Roman"/>
@@ -6441,39 +6111,26 @@
                 <w:szCs w:val="24"/>
                 <w:lang w:eastAsia="es-419"/>
               </w:rPr>
-              <w:t xml:space="preserve">el </w:t>
-            </w:r>
-            <w:proofErr w:type="spellStart"/>
-            <w:r>
-              <w:rPr>
-                <w:rFonts w:ascii="Times New Roman" w:eastAsia="Times New Roman" w:hAnsi="Times New Roman" w:cs="Times New Roman"/>
-                <w:sz w:val="24"/>
-                <w:szCs w:val="24"/>
-                <w:lang w:eastAsia="es-419"/>
-              </w:rPr>
-              <w:t>miconcontrolador</w:t>
-            </w:r>
-            <w:proofErr w:type="spellEnd"/>
-            <w:r>
-              <w:rPr>
-                <w:rFonts w:ascii="Times New Roman" w:eastAsia="Times New Roman" w:hAnsi="Times New Roman" w:cs="Times New Roman"/>
-                <w:sz w:val="24"/>
-                <w:szCs w:val="24"/>
-                <w:lang w:eastAsia="es-419"/>
-              </w:rPr>
-              <w:t xml:space="preserve"> </w:t>
-            </w:r>
-            <w:proofErr w:type="spellStart"/>
-            <w:r>
-              <w:rPr>
-                <w:rFonts w:ascii="Times New Roman" w:eastAsia="Times New Roman" w:hAnsi="Times New Roman" w:cs="Times New Roman"/>
-                <w:sz w:val="24"/>
-                <w:szCs w:val="24"/>
-                <w:lang w:eastAsia="es-419"/>
-              </w:rPr>
-              <w:t>contruye</w:t>
-            </w:r>
-            <w:proofErr w:type="spellEnd"/>
+              <w:t>E</w:t>
+            </w:r>
+            <w:r>
+              <w:rPr>
+                <w:rFonts w:ascii="Times New Roman" w:eastAsia="Times New Roman" w:hAnsi="Times New Roman" w:cs="Times New Roman"/>
+                <w:sz w:val="24"/>
+                <w:szCs w:val="24"/>
+                <w:lang w:eastAsia="es-419"/>
+              </w:rPr>
+              <w:t xml:space="preserve">l </w:t>
+            </w:r>
+            <w:r>
+              <w:rPr>
+                <w:rFonts w:ascii="Times New Roman" w:eastAsia="Times New Roman" w:hAnsi="Times New Roman" w:cs="Times New Roman"/>
+                <w:sz w:val="24"/>
+                <w:szCs w:val="24"/>
+                <w:lang w:eastAsia="es-419"/>
+              </w:rPr>
+              <w:t>microcontrolador construye</w:t>
+            </w:r>
             <w:r>
               <w:rPr>
                 <w:rFonts w:ascii="Times New Roman" w:eastAsia="Times New Roman" w:hAnsi="Times New Roman" w:cs="Times New Roman"/>
@@ -6486,6 +6143,11 @@
           </w:p>
           <w:p>
             <w:pPr>
+              <w:pStyle w:val="ListParagraph"/>
+              <w:numPr>
+                <w:ilvl w:val="0"/>
+                <w:numId w:val="19"/>
+              </w:numPr>
               <w:jc w:val="both"/>
               <w:rPr>
                 <w:rFonts w:ascii="Times New Roman" w:eastAsia="Times New Roman" w:hAnsi="Times New Roman" w:cs="Times New Roman"/>
@@ -6501,19 +6163,26 @@
                 <w:szCs w:val="24"/>
                 <w:lang w:eastAsia="es-419"/>
               </w:rPr>
-              <w:t xml:space="preserve">el microcontrolador </w:t>
-            </w:r>
-            <w:proofErr w:type="spellStart"/>
-            <w:r>
-              <w:rPr>
-                <w:rFonts w:ascii="Times New Roman" w:eastAsia="Times New Roman" w:hAnsi="Times New Roman" w:cs="Times New Roman"/>
-                <w:sz w:val="24"/>
-                <w:szCs w:val="24"/>
-                <w:lang w:eastAsia="es-419"/>
-              </w:rPr>
-              <w:t>agrefa</w:t>
-            </w:r>
-            <w:proofErr w:type="spellEnd"/>
+              <w:t>E</w:t>
+            </w:r>
+            <w:r>
+              <w:rPr>
+                <w:rFonts w:ascii="Times New Roman" w:eastAsia="Times New Roman" w:hAnsi="Times New Roman" w:cs="Times New Roman"/>
+                <w:sz w:val="24"/>
+                <w:szCs w:val="24"/>
+                <w:lang w:eastAsia="es-419"/>
+              </w:rPr>
+              <w:t xml:space="preserve">l microcontrolador </w:t>
+            </w:r>
+            <w:r>
+              <w:rPr>
+                <w:rFonts w:ascii="Times New Roman" w:eastAsia="Times New Roman" w:hAnsi="Times New Roman" w:cs="Times New Roman"/>
+                <w:sz w:val="24"/>
+                <w:szCs w:val="24"/>
+                <w:lang w:eastAsia="es-419"/>
+              </w:rPr>
+              <w:t>agrega</w:t>
+            </w:r>
             <w:r>
               <w:rPr>
                 <w:rFonts w:ascii="Times New Roman" w:eastAsia="Times New Roman" w:hAnsi="Times New Roman" w:cs="Times New Roman"/>
@@ -6526,6 +6195,11 @@
           </w:p>
           <w:p>
             <w:pPr>
+              <w:pStyle w:val="ListParagraph"/>
+              <w:numPr>
+                <w:ilvl w:val="0"/>
+                <w:numId w:val="19"/>
+              </w:numPr>
               <w:jc w:val="both"/>
               <w:rPr>
                 <w:rFonts w:ascii="Times New Roman" w:eastAsia="Times New Roman" w:hAnsi="Times New Roman" w:cs="Times New Roman"/>
@@ -6541,39 +6215,26 @@
                 <w:szCs w:val="24"/>
                 <w:lang w:eastAsia="es-419"/>
               </w:rPr>
-              <w:t xml:space="preserve">el </w:t>
-            </w:r>
-            <w:proofErr w:type="spellStart"/>
-            <w:r>
-              <w:rPr>
-                <w:rFonts w:ascii="Times New Roman" w:eastAsia="Times New Roman" w:hAnsi="Times New Roman" w:cs="Times New Roman"/>
-                <w:sz w:val="24"/>
-                <w:szCs w:val="24"/>
-                <w:lang w:eastAsia="es-419"/>
-              </w:rPr>
-              <w:t>micontrolador</w:t>
-            </w:r>
-            <w:proofErr w:type="spellEnd"/>
-            <w:r>
-              <w:rPr>
-                <w:rFonts w:ascii="Times New Roman" w:eastAsia="Times New Roman" w:hAnsi="Times New Roman" w:cs="Times New Roman"/>
-                <w:sz w:val="24"/>
-                <w:szCs w:val="24"/>
-                <w:lang w:eastAsia="es-419"/>
-              </w:rPr>
-              <w:t xml:space="preserve"> </w:t>
-            </w:r>
-            <w:proofErr w:type="spellStart"/>
-            <w:r>
-              <w:rPr>
-                <w:rFonts w:ascii="Times New Roman" w:eastAsia="Times New Roman" w:hAnsi="Times New Roman" w:cs="Times New Roman"/>
-                <w:sz w:val="24"/>
-                <w:szCs w:val="24"/>
-                <w:lang w:eastAsia="es-419"/>
-              </w:rPr>
-              <w:t>incia</w:t>
-            </w:r>
-            <w:proofErr w:type="spellEnd"/>
+              <w:t>E</w:t>
+            </w:r>
+            <w:r>
+              <w:rPr>
+                <w:rFonts w:ascii="Times New Roman" w:eastAsia="Times New Roman" w:hAnsi="Times New Roman" w:cs="Times New Roman"/>
+                <w:sz w:val="24"/>
+                <w:szCs w:val="24"/>
+                <w:lang w:eastAsia="es-419"/>
+              </w:rPr>
+              <w:t xml:space="preserve">l </w:t>
+            </w:r>
+            <w:r>
+              <w:rPr>
+                <w:rFonts w:ascii="Times New Roman" w:eastAsia="Times New Roman" w:hAnsi="Times New Roman" w:cs="Times New Roman"/>
+                <w:sz w:val="24"/>
+                <w:szCs w:val="24"/>
+                <w:lang w:eastAsia="es-419"/>
+              </w:rPr>
+              <w:t>microcontrolador inicia</w:t>
+            </w:r>
             <w:r>
               <w:rPr>
                 <w:rFonts w:ascii="Times New Roman" w:eastAsia="Times New Roman" w:hAnsi="Times New Roman" w:cs="Times New Roman"/>
@@ -7007,8 +6668,6 @@
               </w:rPr>
               <w:t> </w:t>
             </w:r>
-            <w:bookmarkStart w:id="0" w:name="_GoBack"/>
-            <w:bookmarkEnd w:id="0"/>
           </w:p>
         </w:tc>
       </w:tr>
@@ -8141,6 +7800,9 @@
         <w:t>1</w:t>
       </w:r>
       <w:r>
+        <w:rPr>
+          <w:noProof/>
+        </w:rPr>
         <w:fldChar w:fldCharType="end"/>
       </w:r>
       <w:r>
@@ -8297,7 +7959,7 @@
     <w:p>
       <w:pPr>
         <w:pStyle w:val="Caption"/>
-        <w:jc w:val="both"/>
+        <w:jc w:val="center"/>
         <w:rPr>
           <w:rFonts w:ascii="Times New Roman" w:hAnsi="Times New Roman" w:cs="Times New Roman"/>
           <w:b/>
@@ -8325,6 +7987,9 @@
         <w:t>2</w:t>
       </w:r>
       <w:r>
+        <w:rPr>
+          <w:noProof/>
+        </w:rPr>
         <w:fldChar w:fldCharType="end"/>
       </w:r>
       <w:r>
@@ -8728,6 +8393,92 @@
 <file path=word/numbering.xml><?xml version="1.0" encoding="utf-8"?>
 <w:numbering xmlns:wpc="http://schemas.microsoft.com/office/word/2010/wordprocessingCanvas" xmlns:cx="http://schemas.microsoft.com/office/drawing/2014/chartex" xmlns:cx1="http://schemas.microsoft.com/office/drawing/2015/9/8/chartex" xmlns:cx2="http://schemas.microsoft.com/office/drawing/2015/10/21/chartex" xmlns:cx3="http://schemas.microsoft.com/office/drawing/2016/5/9/chartex" xmlns:cx4="http://schemas.microsoft.com/office/drawing/2016/5/10/chartex" xmlns:cx5="http://schemas.microsoft.com/office/drawing/2016/5/11/chartex" xmlns:cx6="http://schemas.microsoft.com/office/drawing/2016/5/12/chartex" xmlns:cx7="http://schemas.microsoft.com/office/drawing/2016/5/13/chartex" xmlns:cx8="http://schemas.microsoft.com/office/drawing/2016/5/14/chartex" xmlns:mc="http://schemas.openxmlformats.org/markup-compatibility/2006" xmlns:aink="http://schemas.microsoft.com/office/drawing/2016/ink" xmlns:am3d="http://schemas.microsoft.com/office/drawing/2017/model3d" xmlns:o="urn:schemas-microsoft-com:office:office" xmlns:r="http://schemas.openxmlformats.org/officeDocument/2006/relationships" xmlns:m="http://schemas.openxmlformats.org/officeDocument/2006/math" xmlns:v="urn:schemas-microsoft-com:vml" xmlns:wp14="http://schemas.microsoft.com/office/word/2010/wordprocessingDrawing" xmlns:wp="http://schemas.openxmlformats.org/drawingml/2006/wordprocessingDrawing" xmlns:w10="urn:schemas-microsoft-com:office:word" xmlns:w="http://schemas.openxmlformats.org/wordprocessingml/2006/main" xmlns:w14="http://schemas.microsoft.com/office/word/2010/wordml" xmlns:w15="http://schemas.microsoft.com/office/word/2012/wordml" xmlns:w16cid="http://schemas.microsoft.com/office/word/2016/wordml/cid" xmlns:w16se="http://schemas.microsoft.com/office/word/2015/wordml/symex" xmlns:wpg="http://schemas.microsoft.com/office/word/2010/wordprocessingGroup" xmlns:wpi="http://schemas.microsoft.com/office/word/2010/wordprocessingInk" xmlns:wne="http://schemas.microsoft.com/office/word/2006/wordml" xmlns:wps="http://schemas.microsoft.com/office/word/2010/wordprocessingShape" mc:Ignorable="w14 w15 w16se w16cid wp14">
   <w:abstractNum w:abstractNumId="0" w15:restartNumberingAfterBreak="0">
+    <w:nsid w:val="047D4F9E"/>
+    <w:multiLevelType w:val="hybridMultilevel"/>
+    <w:tmpl w:val="29F2742A"/>
+    <w:lvl w:ilvl="0" w:tplc="580A000F">
+      <w:start w:val="1"/>
+      <w:numFmt w:val="decimal"/>
+      <w:lvlText w:val="%1."/>
+      <w:lvlJc w:val="left"/>
+      <w:pPr>
+        <w:ind w:left="720" w:hanging="360"/>
+      </w:pPr>
+    </w:lvl>
+    <w:lvl w:ilvl="1" w:tplc="580A0019" w:tentative="1">
+      <w:start w:val="1"/>
+      <w:numFmt w:val="lowerLetter"/>
+      <w:lvlText w:val="%2."/>
+      <w:lvlJc w:val="left"/>
+      <w:pPr>
+        <w:ind w:left="1440" w:hanging="360"/>
+      </w:pPr>
+    </w:lvl>
+    <w:lvl w:ilvl="2" w:tplc="580A001B" w:tentative="1">
+      <w:start w:val="1"/>
+      <w:numFmt w:val="lowerRoman"/>
+      <w:lvlText w:val="%3."/>
+      <w:lvlJc w:val="right"/>
+      <w:pPr>
+        <w:ind w:left="2160" w:hanging="180"/>
+      </w:pPr>
+    </w:lvl>
+    <w:lvl w:ilvl="3" w:tplc="580A000F" w:tentative="1">
+      <w:start w:val="1"/>
+      <w:numFmt w:val="decimal"/>
+      <w:lvlText w:val="%4."/>
+      <w:lvlJc w:val="left"/>
+      <w:pPr>
+        <w:ind w:left="2880" w:hanging="360"/>
+      </w:pPr>
+    </w:lvl>
+    <w:lvl w:ilvl="4" w:tplc="580A0019" w:tentative="1">
+      <w:start w:val="1"/>
+      <w:numFmt w:val="lowerLetter"/>
+      <w:lvlText w:val="%5."/>
+      <w:lvlJc w:val="left"/>
+      <w:pPr>
+        <w:ind w:left="3600" w:hanging="360"/>
+      </w:pPr>
+    </w:lvl>
+    <w:lvl w:ilvl="5" w:tplc="580A001B" w:tentative="1">
+      <w:start w:val="1"/>
+      <w:numFmt w:val="lowerRoman"/>
+      <w:lvlText w:val="%6."/>
+      <w:lvlJc w:val="right"/>
+      <w:pPr>
+        <w:ind w:left="4320" w:hanging="180"/>
+      </w:pPr>
+    </w:lvl>
+    <w:lvl w:ilvl="6" w:tplc="580A000F" w:tentative="1">
+      <w:start w:val="1"/>
+      <w:numFmt w:val="decimal"/>
+      <w:lvlText w:val="%7."/>
+      <w:lvlJc w:val="left"/>
+      <w:pPr>
+        <w:ind w:left="5040" w:hanging="360"/>
+      </w:pPr>
+    </w:lvl>
+    <w:lvl w:ilvl="7" w:tplc="580A0019" w:tentative="1">
+      <w:start w:val="1"/>
+      <w:numFmt w:val="lowerLetter"/>
+      <w:lvlText w:val="%8."/>
+      <w:lvlJc w:val="left"/>
+      <w:pPr>
+        <w:ind w:left="5760" w:hanging="360"/>
+      </w:pPr>
+    </w:lvl>
+    <w:lvl w:ilvl="8" w:tplc="580A001B" w:tentative="1">
+      <w:start w:val="1"/>
+      <w:numFmt w:val="lowerRoman"/>
+      <w:lvlText w:val="%9."/>
+      <w:lvlJc w:val="right"/>
+      <w:pPr>
+        <w:ind w:left="6480" w:hanging="180"/>
+      </w:pPr>
+    </w:lvl>
+  </w:abstractNum>
+  <w:abstractNum w:abstractNumId="1" w15:restartNumberingAfterBreak="0">
     <w:nsid w:val="0DF651D3"/>
     <w:multiLevelType w:val="hybridMultilevel"/>
     <w:tmpl w:val="A524E4F0"/>
@@ -8813,7 +8564,7 @@
       </w:pPr>
     </w:lvl>
   </w:abstractNum>
-  <w:abstractNum w:abstractNumId="1" w15:restartNumberingAfterBreak="0">
+  <w:abstractNum w:abstractNumId="2" w15:restartNumberingAfterBreak="0">
     <w:nsid w:val="14B34BF4"/>
     <w:multiLevelType w:val="hybridMultilevel"/>
     <w:tmpl w:val="437C49E4"/>
@@ -8899,7 +8650,7 @@
       </w:pPr>
     </w:lvl>
   </w:abstractNum>
-  <w:abstractNum w:abstractNumId="2" w15:restartNumberingAfterBreak="0">
+  <w:abstractNum w:abstractNumId="3" w15:restartNumberingAfterBreak="0">
     <w:nsid w:val="2EC73369"/>
     <w:multiLevelType w:val="multilevel"/>
     <w:tmpl w:val="580A001F"/>
@@ -8985,7 +8736,7 @@
       </w:pPr>
     </w:lvl>
   </w:abstractNum>
-  <w:abstractNum w:abstractNumId="3" w15:restartNumberingAfterBreak="0">
+  <w:abstractNum w:abstractNumId="4" w15:restartNumberingAfterBreak="0">
     <w:nsid w:val="35EB273E"/>
     <w:multiLevelType w:val="hybridMultilevel"/>
     <w:tmpl w:val="84AE9756"/>
@@ -9071,7 +8822,7 @@
       </w:pPr>
     </w:lvl>
   </w:abstractNum>
-  <w:abstractNum w:abstractNumId="4" w15:restartNumberingAfterBreak="0">
+  <w:abstractNum w:abstractNumId="5" w15:restartNumberingAfterBreak="0">
     <w:nsid w:val="38264B89"/>
     <w:multiLevelType w:val="hybridMultilevel"/>
     <w:tmpl w:val="F992066C"/>
@@ -9184,7 +8935,7 @@
       </w:rPr>
     </w:lvl>
   </w:abstractNum>
-  <w:abstractNum w:abstractNumId="5" w15:restartNumberingAfterBreak="0">
+  <w:abstractNum w:abstractNumId="6" w15:restartNumberingAfterBreak="0">
     <w:nsid w:val="39BA5423"/>
     <w:multiLevelType w:val="hybridMultilevel"/>
     <w:tmpl w:val="F712F3BE"/>
@@ -9270,7 +9021,7 @@
       </w:pPr>
     </w:lvl>
   </w:abstractNum>
-  <w:abstractNum w:abstractNumId="6" w15:restartNumberingAfterBreak="0">
+  <w:abstractNum w:abstractNumId="7" w15:restartNumberingAfterBreak="0">
     <w:nsid w:val="441A642A"/>
     <w:multiLevelType w:val="hybridMultilevel"/>
     <w:tmpl w:val="E988A8D2"/>
@@ -9356,7 +9107,7 @@
       </w:pPr>
     </w:lvl>
   </w:abstractNum>
-  <w:abstractNum w:abstractNumId="7" w15:restartNumberingAfterBreak="0">
+  <w:abstractNum w:abstractNumId="8" w15:restartNumberingAfterBreak="0">
     <w:nsid w:val="460744BF"/>
     <w:multiLevelType w:val="hybridMultilevel"/>
     <w:tmpl w:val="48C0594C"/>
@@ -9442,7 +9193,7 @@
       </w:pPr>
     </w:lvl>
   </w:abstractNum>
-  <w:abstractNum w:abstractNumId="8" w15:restartNumberingAfterBreak="0">
+  <w:abstractNum w:abstractNumId="9" w15:restartNumberingAfterBreak="0">
     <w:nsid w:val="4AF971EE"/>
     <w:multiLevelType w:val="hybridMultilevel"/>
     <w:tmpl w:val="32F8C2EA"/>
@@ -9528,7 +9279,7 @@
       </w:pPr>
     </w:lvl>
   </w:abstractNum>
-  <w:abstractNum w:abstractNumId="9" w15:restartNumberingAfterBreak="0">
+  <w:abstractNum w:abstractNumId="10" w15:restartNumberingAfterBreak="0">
     <w:nsid w:val="4BAB34CC"/>
     <w:multiLevelType w:val="hybridMultilevel"/>
     <w:tmpl w:val="CC6E44B2"/>
@@ -9614,7 +9365,7 @@
       </w:pPr>
     </w:lvl>
   </w:abstractNum>
-  <w:abstractNum w:abstractNumId="10" w15:restartNumberingAfterBreak="0">
+  <w:abstractNum w:abstractNumId="11" w15:restartNumberingAfterBreak="0">
     <w:nsid w:val="5E535AA0"/>
     <w:multiLevelType w:val="hybridMultilevel"/>
     <w:tmpl w:val="079C260C"/>
@@ -9703,7 +9454,7 @@
       </w:pPr>
     </w:lvl>
   </w:abstractNum>
-  <w:abstractNum w:abstractNumId="11" w15:restartNumberingAfterBreak="0">
+  <w:abstractNum w:abstractNumId="12" w15:restartNumberingAfterBreak="0">
     <w:nsid w:val="5F1D347F"/>
     <w:multiLevelType w:val="hybridMultilevel"/>
     <w:tmpl w:val="47BEABCC"/>
@@ -9789,7 +9540,7 @@
       </w:pPr>
     </w:lvl>
   </w:abstractNum>
-  <w:abstractNum w:abstractNumId="12" w15:restartNumberingAfterBreak="0">
+  <w:abstractNum w:abstractNumId="13" w15:restartNumberingAfterBreak="0">
     <w:nsid w:val="5F227870"/>
     <w:multiLevelType w:val="hybridMultilevel"/>
     <w:tmpl w:val="7F8228DC"/>
@@ -9878,7 +9629,7 @@
       </w:pPr>
     </w:lvl>
   </w:abstractNum>
-  <w:abstractNum w:abstractNumId="13" w15:restartNumberingAfterBreak="0">
+  <w:abstractNum w:abstractNumId="14" w15:restartNumberingAfterBreak="0">
     <w:nsid w:val="68984FB6"/>
     <w:multiLevelType w:val="hybridMultilevel"/>
     <w:tmpl w:val="5B96E962"/>
@@ -9964,7 +9715,7 @@
       </w:pPr>
     </w:lvl>
   </w:abstractNum>
-  <w:abstractNum w:abstractNumId="14" w15:restartNumberingAfterBreak="0">
+  <w:abstractNum w:abstractNumId="15" w15:restartNumberingAfterBreak="0">
     <w:nsid w:val="71576B04"/>
     <w:multiLevelType w:val="hybridMultilevel"/>
     <w:tmpl w:val="7B26F35A"/>
@@ -10050,7 +9801,7 @@
       </w:pPr>
     </w:lvl>
   </w:abstractNum>
-  <w:abstractNum w:abstractNumId="15" w15:restartNumberingAfterBreak="0">
+  <w:abstractNum w:abstractNumId="16" w15:restartNumberingAfterBreak="0">
     <w:nsid w:val="73A72D85"/>
     <w:multiLevelType w:val="hybridMultilevel"/>
     <w:tmpl w:val="09D82492"/>
@@ -10136,7 +9887,7 @@
       </w:pPr>
     </w:lvl>
   </w:abstractNum>
-  <w:abstractNum w:abstractNumId="16" w15:restartNumberingAfterBreak="0">
+  <w:abstractNum w:abstractNumId="17" w15:restartNumberingAfterBreak="0">
     <w:nsid w:val="7CC30765"/>
     <w:multiLevelType w:val="hybridMultilevel"/>
     <w:tmpl w:val="CC6E44B2"/>
@@ -10222,7 +9973,7 @@
       </w:pPr>
     </w:lvl>
   </w:abstractNum>
-  <w:abstractNum w:abstractNumId="17" w15:restartNumberingAfterBreak="0">
+  <w:abstractNum w:abstractNumId="18" w15:restartNumberingAfterBreak="0">
     <w:nsid w:val="7EB52AF0"/>
     <w:multiLevelType w:val="hybridMultilevel"/>
     <w:tmpl w:val="DB2E1DD4"/>
@@ -10336,58 +10087,61 @@
     </w:lvl>
   </w:abstractNum>
   <w:num w:numId="1">
+    <w:abstractNumId w:val="12"/>
+  </w:num>
+  <w:num w:numId="2">
+    <w:abstractNumId w:val="8"/>
+  </w:num>
+  <w:num w:numId="3">
+    <w:abstractNumId w:val="15"/>
+  </w:num>
+  <w:num w:numId="4">
+    <w:abstractNumId w:val="3"/>
+  </w:num>
+  <w:num w:numId="5">
+    <w:abstractNumId w:val="18"/>
+  </w:num>
+  <w:num w:numId="6">
+    <w:abstractNumId w:val="16"/>
+  </w:num>
+  <w:num w:numId="7">
     <w:abstractNumId w:val="11"/>
   </w:num>
-  <w:num w:numId="2">
+  <w:num w:numId="8">
+    <w:abstractNumId w:val="13"/>
+  </w:num>
+  <w:num w:numId="9">
+    <w:abstractNumId w:val="5"/>
+  </w:num>
+  <w:num w:numId="10">
+    <w:abstractNumId w:val="17"/>
+  </w:num>
+  <w:num w:numId="11">
     <w:abstractNumId w:val="7"/>
   </w:num>
-  <w:num w:numId="3">
+  <w:num w:numId="12">
+    <w:abstractNumId w:val="1"/>
+  </w:num>
+  <w:num w:numId="13">
+    <w:abstractNumId w:val="9"/>
+  </w:num>
+  <w:num w:numId="14">
+    <w:abstractNumId w:val="4"/>
+  </w:num>
+  <w:num w:numId="15">
+    <w:abstractNumId w:val="2"/>
+  </w:num>
+  <w:num w:numId="16">
+    <w:abstractNumId w:val="10"/>
+  </w:num>
+  <w:num w:numId="17">
+    <w:abstractNumId w:val="6"/>
+  </w:num>
+  <w:num w:numId="18">
     <w:abstractNumId w:val="14"/>
   </w:num>
-  <w:num w:numId="4">
-    <w:abstractNumId w:val="2"/>
-  </w:num>
-  <w:num w:numId="5">
-    <w:abstractNumId w:val="17"/>
-  </w:num>
-  <w:num w:numId="6">
-    <w:abstractNumId w:val="15"/>
-  </w:num>
-  <w:num w:numId="7">
-    <w:abstractNumId w:val="10"/>
-  </w:num>
-  <w:num w:numId="8">
-    <w:abstractNumId w:val="12"/>
-  </w:num>
-  <w:num w:numId="9">
-    <w:abstractNumId w:val="4"/>
-  </w:num>
-  <w:num w:numId="10">
-    <w:abstractNumId w:val="16"/>
-  </w:num>
-  <w:num w:numId="11">
-    <w:abstractNumId w:val="6"/>
-  </w:num>
-  <w:num w:numId="12">
+  <w:num w:numId="19">
     <w:abstractNumId w:val="0"/>
-  </w:num>
-  <w:num w:numId="13">
-    <w:abstractNumId w:val="8"/>
-  </w:num>
-  <w:num w:numId="14">
-    <w:abstractNumId w:val="3"/>
-  </w:num>
-  <w:num w:numId="15">
-    <w:abstractNumId w:val="1"/>
-  </w:num>
-  <w:num w:numId="16">
-    <w:abstractNumId w:val="9"/>
-  </w:num>
-  <w:num w:numId="17">
-    <w:abstractNumId w:val="5"/>
-  </w:num>
-  <w:num w:numId="18">
-    <w:abstractNumId w:val="13"/>
   </w:num>
 </w:numbering>
 </file>
@@ -11207,7 +10961,7 @@
 </file>
 
 <file path=customXml/itemProps1.xml><?xml version="1.0" encoding="utf-8"?>
-<ds:datastoreItem xmlns:ds="http://schemas.openxmlformats.org/officeDocument/2006/customXml" ds:itemID="{628AB80F-9B9F-4985-8BFB-A45448F16E59}">
+<ds:datastoreItem xmlns:ds="http://schemas.openxmlformats.org/officeDocument/2006/customXml" ds:itemID="{13A39F85-96D7-4406-8C77-C915273D91C9}">
   <ds:schemaRefs>
     <ds:schemaRef ds:uri="http://schemas.openxmlformats.org/officeDocument/2006/bibliography"/>
   </ds:schemaRefs>

</xml_diff>